<commit_message>
Pico y placa y boton para limpiar
</commit_message>
<xml_diff>
--- a/Placa/Doc1.docx
+++ b/Placa/Doc1.docx
@@ -452,7 +452,7 @@
     <w:p>
       <w:pPr>
         <w:rPr>
-          <w:lang w:val="es-MX"/>
+          <w:lang w:val="es-EC"/>
         </w:rPr>
       </w:pPr>
       <w:r>
@@ -556,6 +556,208 @@
                     <a:xfrm>
                       <a:off x="0" y="0"/>
                       <a:ext cx="5400040" cy="2636520"/>
+                    </a:xfrm>
+                    <a:prstGeom prst="rect">
+                      <a:avLst/>
+                    </a:prstGeom>
+                  </pic:spPr>
+                </pic:pic>
+              </a:graphicData>
+            </a:graphic>
+          </wp:inline>
+        </w:drawing>
+      </w:r>
+      <w:r>
+        <w:rPr>
+          <w:lang w:val="es-MX"/>
+        </w:rPr>
+        <w:lastRenderedPageBreak/>
+        <w:drawing>
+          <wp:inline distT="0" distB="0" distL="0" distR="0" wp14:anchorId="0C9A094B" wp14:editId="3E810C1F">
+            <wp:extent cx="5400040" cy="2661285"/>
+            <wp:effectExtent l="0" t="0" r="0" b="5715"/>
+            <wp:docPr id="15" name="Imagen 15"/>
+            <wp:cNvGraphicFramePr>
+              <a:graphicFrameLocks xmlns:a="http://schemas.openxmlformats.org/drawingml/2006/main" noChangeAspect="1"/>
+            </wp:cNvGraphicFramePr>
+            <a:graphic xmlns:a="http://schemas.openxmlformats.org/drawingml/2006/main">
+              <a:graphicData uri="http://schemas.openxmlformats.org/drawingml/2006/picture">
+                <pic:pic xmlns:pic="http://schemas.openxmlformats.org/drawingml/2006/picture">
+                  <pic:nvPicPr>
+                    <pic:cNvPr id="1" name=""/>
+                    <pic:cNvPicPr/>
+                  </pic:nvPicPr>
+                  <pic:blipFill>
+                    <a:blip r:embed="rId18"/>
+                    <a:stretch>
+                      <a:fillRect/>
+                    </a:stretch>
+                  </pic:blipFill>
+                  <pic:spPr>
+                    <a:xfrm>
+                      <a:off x="0" y="0"/>
+                      <a:ext cx="5400040" cy="2661285"/>
+                    </a:xfrm>
+                    <a:prstGeom prst="rect">
+                      <a:avLst/>
+                    </a:prstGeom>
+                  </pic:spPr>
+                </pic:pic>
+              </a:graphicData>
+            </a:graphic>
+          </wp:inline>
+        </w:drawing>
+      </w:r>
+      <w:r>
+        <w:rPr>
+          <w:lang w:val="es-MX"/>
+        </w:rPr>
+        <w:drawing>
+          <wp:inline distT="0" distB="0" distL="0" distR="0" wp14:anchorId="16520726" wp14:editId="7360A8F7">
+            <wp:extent cx="5400040" cy="2682240"/>
+            <wp:effectExtent l="0" t="0" r="0" b="3810"/>
+            <wp:docPr id="16" name="Imagen 16"/>
+            <wp:cNvGraphicFramePr>
+              <a:graphicFrameLocks xmlns:a="http://schemas.openxmlformats.org/drawingml/2006/main" noChangeAspect="1"/>
+            </wp:cNvGraphicFramePr>
+            <a:graphic xmlns:a="http://schemas.openxmlformats.org/drawingml/2006/main">
+              <a:graphicData uri="http://schemas.openxmlformats.org/drawingml/2006/picture">
+                <pic:pic xmlns:pic="http://schemas.openxmlformats.org/drawingml/2006/picture">
+                  <pic:nvPicPr>
+                    <pic:cNvPr id="1" name=""/>
+                    <pic:cNvPicPr/>
+                  </pic:nvPicPr>
+                  <pic:blipFill>
+                    <a:blip r:embed="rId19"/>
+                    <a:stretch>
+                      <a:fillRect/>
+                    </a:stretch>
+                  </pic:blipFill>
+                  <pic:spPr>
+                    <a:xfrm>
+                      <a:off x="0" y="0"/>
+                      <a:ext cx="5400040" cy="2682240"/>
+                    </a:xfrm>
+                    <a:prstGeom prst="rect">
+                      <a:avLst/>
+                    </a:prstGeom>
+                  </pic:spPr>
+                </pic:pic>
+              </a:graphicData>
+            </a:graphic>
+          </wp:inline>
+        </w:drawing>
+      </w:r>
+      <w:r>
+        <w:rPr>
+          <w:lang w:val="es-MX"/>
+        </w:rPr>
+        <w:drawing>
+          <wp:inline distT="0" distB="0" distL="0" distR="0" wp14:anchorId="2340EB24" wp14:editId="70C4A50F">
+            <wp:extent cx="5400040" cy="2637790"/>
+            <wp:effectExtent l="0" t="0" r="0" b="0"/>
+            <wp:docPr id="17" name="Imagen 17"/>
+            <wp:cNvGraphicFramePr>
+              <a:graphicFrameLocks xmlns:a="http://schemas.openxmlformats.org/drawingml/2006/main" noChangeAspect="1"/>
+            </wp:cNvGraphicFramePr>
+            <a:graphic xmlns:a="http://schemas.openxmlformats.org/drawingml/2006/main">
+              <a:graphicData uri="http://schemas.openxmlformats.org/drawingml/2006/picture">
+                <pic:pic xmlns:pic="http://schemas.openxmlformats.org/drawingml/2006/picture">
+                  <pic:nvPicPr>
+                    <pic:cNvPr id="1" name=""/>
+                    <pic:cNvPicPr/>
+                  </pic:nvPicPr>
+                  <pic:blipFill>
+                    <a:blip r:embed="rId20"/>
+                    <a:stretch>
+                      <a:fillRect/>
+                    </a:stretch>
+                  </pic:blipFill>
+                  <pic:spPr>
+                    <a:xfrm>
+                      <a:off x="0" y="0"/>
+                      <a:ext cx="5400040" cy="2637790"/>
+                    </a:xfrm>
+                    <a:prstGeom prst="rect">
+                      <a:avLst/>
+                    </a:prstGeom>
+                  </pic:spPr>
+                </pic:pic>
+              </a:graphicData>
+            </a:graphic>
+          </wp:inline>
+        </w:drawing>
+      </w:r>
+      <w:r>
+        <w:rPr>
+          <w:lang w:val="es-EC"/>
+        </w:rPr>
+        <w:lastRenderedPageBreak/>
+        <w:drawing>
+          <wp:inline distT="0" distB="0" distL="0" distR="0" wp14:anchorId="5CF450E2" wp14:editId="4967E82D">
+            <wp:extent cx="5400040" cy="2677795"/>
+            <wp:effectExtent l="0" t="0" r="0" b="8255"/>
+            <wp:docPr id="18" name="Imagen 18"/>
+            <wp:cNvGraphicFramePr>
+              <a:graphicFrameLocks xmlns:a="http://schemas.openxmlformats.org/drawingml/2006/main" noChangeAspect="1"/>
+            </wp:cNvGraphicFramePr>
+            <a:graphic xmlns:a="http://schemas.openxmlformats.org/drawingml/2006/main">
+              <a:graphicData uri="http://schemas.openxmlformats.org/drawingml/2006/picture">
+                <pic:pic xmlns:pic="http://schemas.openxmlformats.org/drawingml/2006/picture">
+                  <pic:nvPicPr>
+                    <pic:cNvPr id="1" name=""/>
+                    <pic:cNvPicPr/>
+                  </pic:nvPicPr>
+                  <pic:blipFill>
+                    <a:blip r:embed="rId21"/>
+                    <a:stretch>
+                      <a:fillRect/>
+                    </a:stretch>
+                  </pic:blipFill>
+                  <pic:spPr>
+                    <a:xfrm>
+                      <a:off x="0" y="0"/>
+                      <a:ext cx="5400040" cy="2677795"/>
+                    </a:xfrm>
+                    <a:prstGeom prst="rect">
+                      <a:avLst/>
+                    </a:prstGeom>
+                  </pic:spPr>
+                </pic:pic>
+              </a:graphicData>
+            </a:graphic>
+          </wp:inline>
+        </w:drawing>
+      </w:r>
+      <w:r>
+        <w:rPr>
+          <w:lang w:val="es-EC"/>
+        </w:rPr>
+        <w:drawing>
+          <wp:inline distT="0" distB="0" distL="0" distR="0" wp14:anchorId="0FED0A65" wp14:editId="76B36EE8">
+            <wp:extent cx="5400040" cy="2663825"/>
+            <wp:effectExtent l="0" t="0" r="0" b="3175"/>
+            <wp:docPr id="19" name="Imagen 19"/>
+            <wp:cNvGraphicFramePr>
+              <a:graphicFrameLocks xmlns:a="http://schemas.openxmlformats.org/drawingml/2006/main" noChangeAspect="1"/>
+            </wp:cNvGraphicFramePr>
+            <a:graphic xmlns:a="http://schemas.openxmlformats.org/drawingml/2006/main">
+              <a:graphicData uri="http://schemas.openxmlformats.org/drawingml/2006/picture">
+                <pic:pic xmlns:pic="http://schemas.openxmlformats.org/drawingml/2006/picture">
+                  <pic:nvPicPr>
+                    <pic:cNvPr id="1" name=""/>
+                    <pic:cNvPicPr/>
+                  </pic:nvPicPr>
+                  <pic:blipFill>
+                    <a:blip r:embed="rId22"/>
+                    <a:stretch>
+                      <a:fillRect/>
+                    </a:stretch>
+                  </pic:blipFill>
+                  <pic:spPr>
+                    <a:xfrm>
+                      <a:off x="0" y="0"/>
+                      <a:ext cx="5400040" cy="2663825"/>
                     </a:xfrm>
                     <a:prstGeom prst="rect">
                       <a:avLst/>

</xml_diff>